<commit_message>
changed modelFittingGUI.py to FERRET.py
</commit_message>
<xml_diff>
--- a/Documentation/FERRET Developer Guide.docx
+++ b/Documentation/FERRET Developer Guide.docx
@@ -752,7 +752,15 @@
         <w:rPr>
           <w:b/>
         </w:rPr>
-        <w:t>modelFittingGUI.py</w:t>
+        <w:t>FERRET</w:t>
+      </w:r>
+      <w:bookmarkStart w:id="0" w:name="_GoBack"/>
+      <w:bookmarkEnd w:id="0"/>
+      <w:r>
+        <w:rPr>
+          <w:b/>
+        </w:rPr>
+        <w:t>.py</w:t>
       </w:r>
       <w:r>
         <w:t xml:space="preserve"> is the start-up file.</w:t>
@@ -4472,16 +4480,7 @@
           <w:sz w:val="19"/>
           <w:szCs w:val="19"/>
         </w:rPr>
-        <w:t>,</w:t>
-      </w:r>
-      <w:r>
-        <w:rPr>
-          <w:rFonts w:ascii="Consolas" w:hAnsi="Consolas" w:cs="Consolas"/>
-          <w:color w:val="000000"/>
-          <w:sz w:val="19"/>
-          <w:szCs w:val="19"/>
-        </w:rPr>
-        <w:t xml:space="preserve"> </w:t>
+        <w:t xml:space="preserve">, </w:t>
       </w:r>
       <w:proofErr w:type="spellStart"/>
       <w:r>
@@ -5844,8 +5843,6 @@
         </w:rPr>
         <w:t>’.  The model function definition should now look like</w:t>
       </w:r>
-      <w:bookmarkStart w:id="0" w:name="_GoBack"/>
-      <w:bookmarkEnd w:id="0"/>
       <w:r>
         <w:rPr>
           <w:rFonts w:cstheme="minorHAnsi"/>
@@ -24268,7 +24265,7 @@
           <w:rPr>
             <w:noProof/>
           </w:rPr>
-          <w:t>5</w:t>
+          <w:t>11</w:t>
         </w:r>
         <w:r>
           <w:rPr>

</xml_diff>

<commit_message>
Updated to reflect modules moved to folders
</commit_message>
<xml_diff>
--- a/Documentation/FERRET Developer Guide.docx
+++ b/Documentation/FERRET Developer Guide.docx
@@ -754,8 +754,6 @@
         </w:rPr>
         <w:t>FERRET</w:t>
       </w:r>
-      <w:bookmarkStart w:id="0" w:name="_GoBack"/>
-      <w:bookmarkEnd w:id="0"/>
       <w:r>
         <w:rPr>
           <w:b/>
@@ -778,7 +776,22 @@
         </w:numPr>
       </w:pPr>
       <w:r>
-        <w:t xml:space="preserve">The Python module </w:t>
+        <w:t xml:space="preserve">In the folder </w:t>
+      </w:r>
+      <w:r>
+        <w:rPr>
+          <w:b/>
+        </w:rPr>
+        <w:t>Models</w:t>
+      </w:r>
+      <w:r>
+        <w:t>, t</w:t>
+      </w:r>
+      <w:r>
+        <w:t>he</w:t>
+      </w:r>
+      <w:r>
+        <w:t xml:space="preserve"> Python module </w:t>
       </w:r>
       <w:r>
         <w:rPr>
@@ -811,6 +824,215 @@
         </w:numPr>
       </w:pPr>
       <w:r>
+        <w:t xml:space="preserve">The folder </w:t>
+      </w:r>
+      <w:proofErr w:type="spellStart"/>
+      <w:r>
+        <w:rPr>
+          <w:b/>
+        </w:rPr>
+        <w:t>CoreModules</w:t>
+      </w:r>
+      <w:proofErr w:type="spellEnd"/>
+      <w:r>
+        <w:t xml:space="preserve"> contains Python modules that supply the core functionality of FERRET. It contains the following modules:</w:t>
+      </w:r>
+    </w:p>
+    <w:p>
+      <w:pPr>
+        <w:pStyle w:val="ListParagraph"/>
+        <w:numPr>
+          <w:ilvl w:val="1"/>
+          <w:numId w:val="4"/>
+        </w:numPr>
+        <w:rPr>
+          <w:b/>
+        </w:rPr>
+      </w:pPr>
+      <w:r>
+        <w:rPr>
+          <w:b/>
+        </w:rPr>
+        <w:t>ExcelWriter.py</w:t>
+      </w:r>
+    </w:p>
+    <w:p>
+      <w:pPr>
+        <w:pStyle w:val="ListParagraph"/>
+        <w:numPr>
+          <w:ilvl w:val="1"/>
+          <w:numId w:val="4"/>
+        </w:numPr>
+        <w:rPr>
+          <w:b/>
+        </w:rPr>
+      </w:pPr>
+      <w:r>
+        <w:rPr>
+          <w:b/>
+        </w:rPr>
+        <w:t>ExceptionHandling</w:t>
+      </w:r>
+      <w:r>
+        <w:rPr>
+          <w:b/>
+        </w:rPr>
+        <w:t>.py</w:t>
+      </w:r>
+    </w:p>
+    <w:p>
+      <w:pPr>
+        <w:pStyle w:val="ListParagraph"/>
+        <w:numPr>
+          <w:ilvl w:val="1"/>
+          <w:numId w:val="4"/>
+        </w:numPr>
+        <w:rPr>
+          <w:b/>
+        </w:rPr>
+      </w:pPr>
+      <w:r>
+        <w:rPr>
+          <w:b/>
+        </w:rPr>
+        <w:t>ModelFunctionsHelper</w:t>
+      </w:r>
+      <w:r>
+        <w:rPr>
+          <w:b/>
+        </w:rPr>
+        <w:t>.py</w:t>
+      </w:r>
+    </w:p>
+    <w:p>
+      <w:pPr>
+        <w:pStyle w:val="ListParagraph"/>
+        <w:numPr>
+          <w:ilvl w:val="1"/>
+          <w:numId w:val="4"/>
+        </w:numPr>
+        <w:rPr>
+          <w:b/>
+        </w:rPr>
+      </w:pPr>
+      <w:r>
+        <w:rPr>
+          <w:b/>
+        </w:rPr>
+        <w:t>ModelFunctionsHelper</w:t>
+      </w:r>
+      <w:r>
+        <w:rPr>
+          <w:b/>
+        </w:rPr>
+        <w:t>.py</w:t>
+      </w:r>
+    </w:p>
+    <w:p>
+      <w:pPr>
+        <w:pStyle w:val="ListParagraph"/>
+        <w:numPr>
+          <w:ilvl w:val="1"/>
+          <w:numId w:val="4"/>
+        </w:numPr>
+        <w:rPr>
+          <w:b/>
+        </w:rPr>
+      </w:pPr>
+      <w:r>
+        <w:rPr>
+          <w:b/>
+        </w:rPr>
+        <w:t>PDFWriter</w:t>
+      </w:r>
+      <w:r>
+        <w:rPr>
+          <w:b/>
+        </w:rPr>
+        <w:t>.py</w:t>
+      </w:r>
+    </w:p>
+    <w:p>
+      <w:pPr>
+        <w:pStyle w:val="ListParagraph"/>
+        <w:numPr>
+          <w:ilvl w:val="1"/>
+          <w:numId w:val="4"/>
+        </w:numPr>
+        <w:rPr>
+          <w:b/>
+        </w:rPr>
+      </w:pPr>
+      <w:r>
+        <w:rPr>
+          <w:b/>
+        </w:rPr>
+        <w:t>StyleSheet</w:t>
+      </w:r>
+      <w:r>
+        <w:rPr>
+          <w:b/>
+        </w:rPr>
+        <w:t>.py</w:t>
+      </w:r>
+    </w:p>
+    <w:p>
+      <w:pPr>
+        <w:pStyle w:val="ListParagraph"/>
+        <w:numPr>
+          <w:ilvl w:val="1"/>
+          <w:numId w:val="4"/>
+        </w:numPr>
+        <w:rPr>
+          <w:b/>
+        </w:rPr>
+      </w:pPr>
+      <w:r>
+        <w:rPr>
+          <w:b/>
+        </w:rPr>
+        <w:t>Tools</w:t>
+      </w:r>
+      <w:r>
+        <w:rPr>
+          <w:b/>
+        </w:rPr>
+        <w:t>.py</w:t>
+      </w:r>
+    </w:p>
+    <w:p>
+      <w:pPr>
+        <w:pStyle w:val="ListParagraph"/>
+        <w:numPr>
+          <w:ilvl w:val="1"/>
+          <w:numId w:val="4"/>
+        </w:numPr>
+        <w:rPr>
+          <w:b/>
+        </w:rPr>
+      </w:pPr>
+      <w:r>
+        <w:rPr>
+          <w:b/>
+        </w:rPr>
+        <w:t>XMLReader</w:t>
+      </w:r>
+      <w:r>
+        <w:rPr>
+          <w:b/>
+        </w:rPr>
+        <w:t>.py</w:t>
+      </w:r>
+    </w:p>
+    <w:p>
+      <w:pPr>
+        <w:pStyle w:val="ListParagraph"/>
+        <w:numPr>
+          <w:ilvl w:val="0"/>
+          <w:numId w:val="4"/>
+        </w:numPr>
+      </w:pPr>
+      <w:r>
         <w:t xml:space="preserve">The Python module </w:t>
       </w:r>
       <w:r>
@@ -853,6 +1075,7 @@
         </w:numPr>
       </w:pPr>
       <w:r>
+        <w:lastRenderedPageBreak/>
         <w:t>Or create another</w:t>
       </w:r>
       <w:r>
@@ -957,7 +1180,27 @@
         </w:numPr>
       </w:pPr>
       <w:r>
-        <w:t xml:space="preserve">The Python module </w:t>
+        <w:t xml:space="preserve">In the folder </w:t>
+      </w:r>
+      <w:r>
+        <w:rPr>
+          <w:b/>
+        </w:rPr>
+        <w:t>Models</w:t>
+      </w:r>
+      <w:r>
+        <w:t>, t</w:t>
+      </w:r>
+      <w:r>
+        <w:t>he</w:t>
+      </w:r>
+      <w:r>
+        <w:t xml:space="preserve"> </w:t>
+      </w:r>
+      <w:bookmarkStart w:id="0" w:name="_GoBack"/>
+      <w:bookmarkEnd w:id="0"/>
+      <w:r>
+        <w:t xml:space="preserve">Python module </w:t>
       </w:r>
       <w:r>
         <w:rPr>
@@ -1025,7 +1268,6 @@
         <w:pStyle w:val="Heading1"/>
       </w:pPr>
       <w:r>
-        <w:lastRenderedPageBreak/>
         <w:t>Brief overview of the Model Library XML file structure.</w:t>
       </w:r>
     </w:p>
@@ -2925,6 +3167,7 @@
           <w:sz w:val="19"/>
           <w:szCs w:val="19"/>
         </w:rPr>
+        <w:lastRenderedPageBreak/>
         <w:t xml:space="preserve">      &lt;</w:t>
       </w:r>
       <w:proofErr w:type="gramStart"/>
@@ -3592,7 +3835,6 @@
         </w:numPr>
       </w:pPr>
       <w:r>
-        <w:lastRenderedPageBreak/>
         <w:t>Each model must have a long and a short name and they are enclosed by the following XML tags.</w:t>
       </w:r>
     </w:p>
@@ -4810,6 +5052,7 @@
         </w:tabs>
       </w:pPr>
       <w:r>
+        <w:lastRenderedPageBreak/>
         <w:tab/>
       </w:r>
     </w:p>
@@ -5072,7 +5315,6 @@
         <w:rPr>
           <w:rFonts w:cstheme="minorHAnsi"/>
         </w:rPr>
-        <w:lastRenderedPageBreak/>
         <w:t xml:space="preserve">In the case of the </w:t>
       </w:r>
       <w:r>

</xml_diff>

<commit_message>
Updated to reflect folder structure changes
</commit_message>
<xml_diff>
--- a/Documentation/FERRET Developer Guide.docx
+++ b/Documentation/FERRET Developer Guide.docx
@@ -105,8 +105,8 @@
         </w:rPr>
         <w:drawing>
           <wp:inline distT="0" distB="0" distL="0" distR="0">
-            <wp:extent cx="5731510" cy="3531870"/>
-            <wp:effectExtent l="0" t="0" r="2540" b="0"/>
+            <wp:extent cx="5731510" cy="3210904"/>
+            <wp:effectExtent l="0" t="0" r="2540" b="8890"/>
             <wp:docPr id="2" name="Picture 2"/>
             <wp:cNvGraphicFramePr>
               <a:graphicFrameLocks xmlns:a="http://schemas.openxmlformats.org/drawingml/2006/main" noChangeAspect="1"/>
@@ -133,7 +133,7 @@
                   <pic:spPr>
                     <a:xfrm>
                       <a:off x="0" y="0"/>
-                      <a:ext cx="5731510" cy="3531870"/>
+                      <a:ext cx="5731510" cy="3210904"/>
                     </a:xfrm>
                     <a:prstGeom prst="rect">
                       <a:avLst/>
@@ -280,6 +280,11 @@
       </w:r>
     </w:p>
     <w:p>
+      <w:pPr>
+        <w:rPr>
+          <w:b/>
+        </w:rPr>
+      </w:pPr>
       <w:r>
         <w:t xml:space="preserve">The FERRET application ‘ships’ with </w:t>
       </w:r>
@@ -287,13 +292,34 @@
         <w:t>several</w:t>
       </w:r>
       <w:r>
-        <w:t xml:space="preserve"> liver models but the software has been designed to allow the user to add their own models.  </w:t>
+        <w:t xml:space="preserve"> liver models but the software has been designed to allow the user to add their own models.</w:t>
+      </w:r>
+      <w:r>
+        <w:t xml:space="preserve">  All changes are made to files in the subfolders within the </w:t>
       </w:r>
       <w:r>
         <w:rPr>
           <w:b/>
         </w:rPr>
-        <w:t>This is a two stage process</w:t>
+        <w:t>Developer</w:t>
+      </w:r>
+      <w:r>
+        <w:t xml:space="preserve"> folder.  </w:t>
+      </w:r>
+      <w:r>
+        <w:t xml:space="preserve">  </w:t>
+      </w:r>
+      <w:r>
+        <w:rPr>
+          <w:b/>
+        </w:rPr>
+        <w:t xml:space="preserve">This </w:t>
+      </w:r>
+      <w:r>
+        <w:rPr>
+          <w:b/>
+        </w:rPr>
+        <w:t>involves three steps</w:t>
       </w:r>
       <w:r>
         <w:t>:</w:t>
@@ -308,14 +334,17 @@
         </w:numPr>
       </w:pPr>
       <w:r>
+        <w:t xml:space="preserve">Write a function in Python that contains the algorithm that executes the model. This function can be written in an existing </w:t>
+      </w:r>
+      <w:r>
+        <w:t xml:space="preserve">model library python </w:t>
+      </w:r>
+      <w:r>
+        <w:t xml:space="preserve">module containing model </w:t>
+      </w:r>
+      <w:r>
         <w:lastRenderedPageBreak/>
-        <w:t xml:space="preserve">Write a function in Python that contains the algorithm that executes the model. This function can be written in an existing </w:t>
-      </w:r>
-      <w:r>
-        <w:t xml:space="preserve">model library python </w:t>
-      </w:r>
-      <w:r>
-        <w:t>module containing model function</w:t>
+        <w:t>function</w:t>
       </w:r>
       <w:r>
         <w:t>s</w:t>
@@ -327,7 +356,30 @@
         <w:t>module</w:t>
       </w:r>
       <w:r>
-        <w:t xml:space="preserve"> can be created for this purpose. </w:t>
+        <w:t xml:space="preserve"> can be created for this purpose</w:t>
+      </w:r>
+      <w:r>
+        <w:t xml:space="preserve">.  Modules contain model functions must reside in the </w:t>
+      </w:r>
+      <w:r>
+        <w:rPr>
+          <w:b/>
+        </w:rPr>
+        <w:t>Developer\</w:t>
+      </w:r>
+      <w:proofErr w:type="spellStart"/>
+      <w:r>
+        <w:rPr>
+          <w:b/>
+        </w:rPr>
+        <w:t>ModelLibrary</w:t>
+      </w:r>
+      <w:proofErr w:type="spellEnd"/>
+      <w:r>
+        <w:t xml:space="preserve"> folder</w:t>
+      </w:r>
+      <w:r>
+        <w:t xml:space="preserve">. </w:t>
       </w:r>
     </w:p>
     <w:p>
@@ -350,13 +402,1082 @@
       <w:r>
         <w:t xml:space="preserve">  </w:t>
       </w:r>
+      <w:r>
+        <w:t xml:space="preserve">Model library XML files must reside in the </w:t>
+      </w:r>
+      <w:r>
+        <w:rPr>
+          <w:b/>
+        </w:rPr>
+        <w:t>Developer\</w:t>
+      </w:r>
+      <w:proofErr w:type="spellStart"/>
+      <w:r>
+        <w:rPr>
+          <w:b/>
+        </w:rPr>
+        <w:t>ModelConfiguration</w:t>
+      </w:r>
+      <w:proofErr w:type="spellEnd"/>
+      <w:r>
+        <w:t xml:space="preserve"> folder. </w:t>
+      </w:r>
+    </w:p>
+    <w:p>
+      <w:pPr>
+        <w:pStyle w:val="ListParagraph"/>
+        <w:numPr>
+          <w:ilvl w:val="0"/>
+          <w:numId w:val="3"/>
+        </w:numPr>
+      </w:pPr>
+      <w:r>
+        <w:t xml:space="preserve">This step is optional. Create a graphics file depicting a schematic representation of the new model and store it in the </w:t>
+      </w:r>
+      <w:r>
+        <w:rPr>
+          <w:b/>
+        </w:rPr>
+        <w:t>Developer\</w:t>
+      </w:r>
+      <w:proofErr w:type="spellStart"/>
+      <w:r>
+        <w:rPr>
+          <w:b/>
+        </w:rPr>
+        <w:t>ModelDiagram</w:t>
+      </w:r>
+      <w:r>
+        <w:rPr>
+          <w:b/>
+        </w:rPr>
+        <w:t>s</w:t>
+      </w:r>
+      <w:proofErr w:type="spellEnd"/>
+      <w:r>
+        <w:t xml:space="preserve"> folder.  </w:t>
+      </w:r>
+      <w:r>
+        <w:t>The following file formats are supported:</w:t>
+      </w:r>
+    </w:p>
+    <w:tbl>
+      <w:tblPr>
+        <w:tblW w:w="7222" w:type="dxa"/>
+        <w:tblBorders>
+          <w:top w:val="single" w:sz="6" w:space="0" w:color="EEEEEE"/>
+          <w:left w:val="single" w:sz="6" w:space="0" w:color="EEEEEE"/>
+          <w:bottom w:val="single" w:sz="6" w:space="0" w:color="EEEEEE"/>
+          <w:right w:val="single" w:sz="6" w:space="0" w:color="EEEEEE"/>
+        </w:tblBorders>
+        <w:shd w:val="clear" w:color="auto" w:fill="FFFFFF"/>
+        <w:tblCellMar>
+          <w:left w:w="0" w:type="dxa"/>
+          <w:right w:w="0" w:type="dxa"/>
+        </w:tblCellMar>
+        <w:tblLook w:val="04A0" w:firstRow="1" w:lastRow="0" w:firstColumn="1" w:lastColumn="0" w:noHBand="0" w:noVBand="1"/>
+      </w:tblPr>
+      <w:tblGrid>
+        <w:gridCol w:w="2339"/>
+        <w:gridCol w:w="4883"/>
+      </w:tblGrid>
+      <w:tr>
+        <w:trPr>
+          <w:tblHeader/>
+        </w:trPr>
+        <w:tc>
+          <w:tcPr>
+            <w:tcW w:w="0" w:type="auto"/>
+            <w:tcBorders>
+              <w:top w:val="single" w:sz="6" w:space="0" w:color="EEEEEE"/>
+              <w:left w:val="single" w:sz="6" w:space="0" w:color="EEEEEE"/>
+              <w:bottom w:val="single" w:sz="6" w:space="0" w:color="EEEEEE"/>
+              <w:right w:val="single" w:sz="6" w:space="0" w:color="EEEEEE"/>
+            </w:tcBorders>
+            <w:shd w:val="clear" w:color="auto" w:fill="FFFFFF"/>
+            <w:tcMar>
+              <w:top w:w="75" w:type="dxa"/>
+              <w:left w:w="300" w:type="dxa"/>
+              <w:bottom w:w="75" w:type="dxa"/>
+              <w:right w:w="300" w:type="dxa"/>
+            </w:tcMar>
+            <w:vAlign w:val="center"/>
+            <w:hideMark/>
+          </w:tcPr>
+          <w:p>
+            <w:pPr>
+              <w:spacing w:after="0" w:line="240" w:lineRule="auto"/>
+              <w:jc w:val="center"/>
+              <w:rPr>
+                <w:rFonts w:ascii="Arial" w:eastAsia="Times New Roman" w:hAnsi="Arial" w:cs="Arial"/>
+                <w:b/>
+                <w:bCs/>
+                <w:color w:val="404244"/>
+                <w:sz w:val="24"/>
+                <w:szCs w:val="24"/>
+                <w:lang w:eastAsia="en-GB"/>
+              </w:rPr>
+            </w:pPr>
+            <w:r>
+              <w:rPr>
+                <w:rFonts w:ascii="Arial" w:eastAsia="Times New Roman" w:hAnsi="Arial" w:cs="Arial"/>
+                <w:b/>
+                <w:bCs/>
+                <w:color w:val="404244"/>
+                <w:sz w:val="24"/>
+                <w:szCs w:val="24"/>
+                <w:lang w:eastAsia="en-GB"/>
+              </w:rPr>
+              <w:t>Format</w:t>
+            </w:r>
+          </w:p>
+        </w:tc>
+        <w:tc>
+          <w:tcPr>
+            <w:tcW w:w="4883" w:type="dxa"/>
+            <w:tcBorders>
+              <w:top w:val="single" w:sz="6" w:space="0" w:color="EEEEEE"/>
+              <w:left w:val="single" w:sz="6" w:space="0" w:color="EEEEEE"/>
+              <w:bottom w:val="single" w:sz="6" w:space="0" w:color="EEEEEE"/>
+              <w:right w:val="single" w:sz="6" w:space="0" w:color="EEEEEE"/>
+            </w:tcBorders>
+            <w:shd w:val="clear" w:color="auto" w:fill="FFFFFF"/>
+            <w:tcMar>
+              <w:top w:w="75" w:type="dxa"/>
+              <w:left w:w="300" w:type="dxa"/>
+              <w:bottom w:w="75" w:type="dxa"/>
+              <w:right w:w="300" w:type="dxa"/>
+            </w:tcMar>
+            <w:vAlign w:val="center"/>
+            <w:hideMark/>
+          </w:tcPr>
+          <w:p>
+            <w:pPr>
+              <w:spacing w:after="0" w:line="240" w:lineRule="auto"/>
+              <w:jc w:val="center"/>
+              <w:rPr>
+                <w:rFonts w:ascii="Arial" w:eastAsia="Times New Roman" w:hAnsi="Arial" w:cs="Arial"/>
+                <w:b/>
+                <w:bCs/>
+                <w:color w:val="404244"/>
+                <w:sz w:val="24"/>
+                <w:szCs w:val="24"/>
+                <w:lang w:eastAsia="en-GB"/>
+              </w:rPr>
+            </w:pPr>
+            <w:r>
+              <w:rPr>
+                <w:rFonts w:ascii="Arial" w:eastAsia="Times New Roman" w:hAnsi="Arial" w:cs="Arial"/>
+                <w:b/>
+                <w:bCs/>
+                <w:color w:val="404244"/>
+                <w:sz w:val="24"/>
+                <w:szCs w:val="24"/>
+                <w:lang w:eastAsia="en-GB"/>
+              </w:rPr>
+              <w:t>Description</w:t>
+            </w:r>
+          </w:p>
+        </w:tc>
+      </w:tr>
+      <w:tr>
+        <w:tc>
+          <w:tcPr>
+            <w:tcW w:w="0" w:type="auto"/>
+            <w:tcBorders>
+              <w:top w:val="single" w:sz="6" w:space="0" w:color="EEEEEE"/>
+              <w:left w:val="single" w:sz="6" w:space="0" w:color="EEEEEE"/>
+              <w:bottom w:val="single" w:sz="6" w:space="0" w:color="EEEEEE"/>
+              <w:right w:val="single" w:sz="6" w:space="0" w:color="EEEEEE"/>
+            </w:tcBorders>
+            <w:shd w:val="clear" w:color="auto" w:fill="F9F9F9"/>
+            <w:tcMar>
+              <w:top w:w="75" w:type="dxa"/>
+              <w:left w:w="300" w:type="dxa"/>
+              <w:bottom w:w="75" w:type="dxa"/>
+              <w:right w:w="300" w:type="dxa"/>
+            </w:tcMar>
+            <w:hideMark/>
+          </w:tcPr>
+          <w:p>
+            <w:pPr>
+              <w:spacing w:after="0" w:line="240" w:lineRule="auto"/>
+              <w:rPr>
+                <w:rFonts w:ascii="Arial" w:eastAsia="Times New Roman" w:hAnsi="Arial" w:cs="Arial"/>
+                <w:color w:val="404244"/>
+                <w:sz w:val="24"/>
+                <w:szCs w:val="24"/>
+                <w:lang w:eastAsia="en-GB"/>
+              </w:rPr>
+            </w:pPr>
+            <w:r>
+              <w:rPr>
+                <w:rFonts w:ascii="Arial" w:eastAsia="Times New Roman" w:hAnsi="Arial" w:cs="Arial"/>
+                <w:color w:val="404244"/>
+                <w:sz w:val="24"/>
+                <w:szCs w:val="24"/>
+                <w:lang w:eastAsia="en-GB"/>
+              </w:rPr>
+              <w:t>BMP</w:t>
+            </w:r>
+          </w:p>
+        </w:tc>
+        <w:tc>
+          <w:tcPr>
+            <w:tcW w:w="4883" w:type="dxa"/>
+            <w:tcBorders>
+              <w:top w:val="single" w:sz="6" w:space="0" w:color="EEEEEE"/>
+              <w:left w:val="single" w:sz="6" w:space="0" w:color="EEEEEE"/>
+              <w:bottom w:val="single" w:sz="6" w:space="0" w:color="EEEEEE"/>
+              <w:right w:val="single" w:sz="6" w:space="0" w:color="EEEEEE"/>
+            </w:tcBorders>
+            <w:shd w:val="clear" w:color="auto" w:fill="F9F9F9"/>
+            <w:tcMar>
+              <w:top w:w="75" w:type="dxa"/>
+              <w:left w:w="300" w:type="dxa"/>
+              <w:bottom w:w="75" w:type="dxa"/>
+              <w:right w:w="300" w:type="dxa"/>
+            </w:tcMar>
+            <w:hideMark/>
+          </w:tcPr>
+          <w:p>
+            <w:pPr>
+              <w:spacing w:after="0" w:line="240" w:lineRule="auto"/>
+              <w:rPr>
+                <w:rFonts w:ascii="Arial" w:eastAsia="Times New Roman" w:hAnsi="Arial" w:cs="Arial"/>
+                <w:color w:val="404244"/>
+                <w:sz w:val="24"/>
+                <w:szCs w:val="24"/>
+                <w:lang w:eastAsia="en-GB"/>
+              </w:rPr>
+            </w:pPr>
+            <w:r>
+              <w:rPr>
+                <w:rFonts w:ascii="Arial" w:eastAsia="Times New Roman" w:hAnsi="Arial" w:cs="Arial"/>
+                <w:color w:val="404244"/>
+                <w:sz w:val="24"/>
+                <w:szCs w:val="24"/>
+                <w:lang w:eastAsia="en-GB"/>
+              </w:rPr>
+              <w:t>Windows Bitmap</w:t>
+            </w:r>
+          </w:p>
+        </w:tc>
+      </w:tr>
+      <w:tr>
+        <w:tc>
+          <w:tcPr>
+            <w:tcW w:w="0" w:type="auto"/>
+            <w:tcBorders>
+              <w:top w:val="single" w:sz="6" w:space="0" w:color="EEEEEE"/>
+              <w:left w:val="single" w:sz="6" w:space="0" w:color="EEEEEE"/>
+              <w:bottom w:val="single" w:sz="6" w:space="0" w:color="EEEEEE"/>
+              <w:right w:val="single" w:sz="6" w:space="0" w:color="EEEEEE"/>
+            </w:tcBorders>
+            <w:shd w:val="clear" w:color="auto" w:fill="FFFFFF"/>
+            <w:tcMar>
+              <w:top w:w="75" w:type="dxa"/>
+              <w:left w:w="300" w:type="dxa"/>
+              <w:bottom w:w="75" w:type="dxa"/>
+              <w:right w:w="300" w:type="dxa"/>
+            </w:tcMar>
+            <w:hideMark/>
+          </w:tcPr>
+          <w:p>
+            <w:pPr>
+              <w:spacing w:after="0" w:line="240" w:lineRule="auto"/>
+              <w:rPr>
+                <w:rFonts w:ascii="Arial" w:eastAsia="Times New Roman" w:hAnsi="Arial" w:cs="Arial"/>
+                <w:color w:val="404244"/>
+                <w:sz w:val="24"/>
+                <w:szCs w:val="24"/>
+                <w:lang w:eastAsia="en-GB"/>
+              </w:rPr>
+            </w:pPr>
+            <w:r>
+              <w:rPr>
+                <w:rFonts w:ascii="Arial" w:eastAsia="Times New Roman" w:hAnsi="Arial" w:cs="Arial"/>
+                <w:color w:val="404244"/>
+                <w:sz w:val="24"/>
+                <w:szCs w:val="24"/>
+                <w:lang w:eastAsia="en-GB"/>
+              </w:rPr>
+              <w:t>GIF</w:t>
+            </w:r>
+          </w:p>
+        </w:tc>
+        <w:tc>
+          <w:tcPr>
+            <w:tcW w:w="4883" w:type="dxa"/>
+            <w:tcBorders>
+              <w:top w:val="single" w:sz="6" w:space="0" w:color="EEEEEE"/>
+              <w:left w:val="single" w:sz="6" w:space="0" w:color="EEEEEE"/>
+              <w:bottom w:val="single" w:sz="6" w:space="0" w:color="EEEEEE"/>
+              <w:right w:val="single" w:sz="6" w:space="0" w:color="EEEEEE"/>
+            </w:tcBorders>
+            <w:shd w:val="clear" w:color="auto" w:fill="FFFFFF"/>
+            <w:tcMar>
+              <w:top w:w="75" w:type="dxa"/>
+              <w:left w:w="300" w:type="dxa"/>
+              <w:bottom w:w="75" w:type="dxa"/>
+              <w:right w:w="300" w:type="dxa"/>
+            </w:tcMar>
+            <w:hideMark/>
+          </w:tcPr>
+          <w:p>
+            <w:pPr>
+              <w:spacing w:after="0" w:line="240" w:lineRule="auto"/>
+              <w:rPr>
+                <w:rFonts w:ascii="Arial" w:eastAsia="Times New Roman" w:hAnsi="Arial" w:cs="Arial"/>
+                <w:color w:val="404244"/>
+                <w:sz w:val="24"/>
+                <w:szCs w:val="24"/>
+                <w:lang w:eastAsia="en-GB"/>
+              </w:rPr>
+            </w:pPr>
+            <w:r>
+              <w:rPr>
+                <w:rFonts w:ascii="Arial" w:eastAsia="Times New Roman" w:hAnsi="Arial" w:cs="Arial"/>
+                <w:color w:val="404244"/>
+                <w:sz w:val="24"/>
+                <w:szCs w:val="24"/>
+                <w:lang w:eastAsia="en-GB"/>
+              </w:rPr>
+              <w:t>Graphic Interchange Format (optional)</w:t>
+            </w:r>
+          </w:p>
+        </w:tc>
+      </w:tr>
+      <w:tr>
+        <w:tc>
+          <w:tcPr>
+            <w:tcW w:w="0" w:type="auto"/>
+            <w:tcBorders>
+              <w:top w:val="single" w:sz="6" w:space="0" w:color="EEEEEE"/>
+              <w:left w:val="single" w:sz="6" w:space="0" w:color="EEEEEE"/>
+              <w:bottom w:val="single" w:sz="6" w:space="0" w:color="EEEEEE"/>
+              <w:right w:val="single" w:sz="6" w:space="0" w:color="EEEEEE"/>
+            </w:tcBorders>
+            <w:shd w:val="clear" w:color="auto" w:fill="F9F9F9"/>
+            <w:tcMar>
+              <w:top w:w="75" w:type="dxa"/>
+              <w:left w:w="300" w:type="dxa"/>
+              <w:bottom w:w="75" w:type="dxa"/>
+              <w:right w:w="300" w:type="dxa"/>
+            </w:tcMar>
+            <w:hideMark/>
+          </w:tcPr>
+          <w:p>
+            <w:pPr>
+              <w:spacing w:after="0" w:line="240" w:lineRule="auto"/>
+              <w:rPr>
+                <w:rFonts w:ascii="Arial" w:eastAsia="Times New Roman" w:hAnsi="Arial" w:cs="Arial"/>
+                <w:color w:val="404244"/>
+                <w:sz w:val="24"/>
+                <w:szCs w:val="24"/>
+                <w:lang w:eastAsia="en-GB"/>
+              </w:rPr>
+            </w:pPr>
+            <w:r>
+              <w:rPr>
+                <w:rFonts w:ascii="Arial" w:eastAsia="Times New Roman" w:hAnsi="Arial" w:cs="Arial"/>
+                <w:color w:val="404244"/>
+                <w:sz w:val="24"/>
+                <w:szCs w:val="24"/>
+                <w:lang w:eastAsia="en-GB"/>
+              </w:rPr>
+              <w:t>JPG</w:t>
+            </w:r>
+          </w:p>
+        </w:tc>
+        <w:tc>
+          <w:tcPr>
+            <w:tcW w:w="4883" w:type="dxa"/>
+            <w:tcBorders>
+              <w:top w:val="single" w:sz="6" w:space="0" w:color="EEEEEE"/>
+              <w:left w:val="single" w:sz="6" w:space="0" w:color="EEEEEE"/>
+              <w:bottom w:val="single" w:sz="6" w:space="0" w:color="EEEEEE"/>
+              <w:right w:val="single" w:sz="6" w:space="0" w:color="EEEEEE"/>
+            </w:tcBorders>
+            <w:shd w:val="clear" w:color="auto" w:fill="F9F9F9"/>
+            <w:tcMar>
+              <w:top w:w="75" w:type="dxa"/>
+              <w:left w:w="300" w:type="dxa"/>
+              <w:bottom w:w="75" w:type="dxa"/>
+              <w:right w:w="300" w:type="dxa"/>
+            </w:tcMar>
+            <w:hideMark/>
+          </w:tcPr>
+          <w:p>
+            <w:pPr>
+              <w:spacing w:after="0" w:line="240" w:lineRule="auto"/>
+              <w:rPr>
+                <w:rFonts w:ascii="Arial" w:eastAsia="Times New Roman" w:hAnsi="Arial" w:cs="Arial"/>
+                <w:color w:val="404244"/>
+                <w:sz w:val="24"/>
+                <w:szCs w:val="24"/>
+                <w:lang w:eastAsia="en-GB"/>
+              </w:rPr>
+            </w:pPr>
+            <w:r>
+              <w:rPr>
+                <w:rFonts w:ascii="Arial" w:eastAsia="Times New Roman" w:hAnsi="Arial" w:cs="Arial"/>
+                <w:color w:val="404244"/>
+                <w:sz w:val="24"/>
+                <w:szCs w:val="24"/>
+                <w:lang w:eastAsia="en-GB"/>
+              </w:rPr>
+              <w:t>Joint Photographic Experts Group</w:t>
+            </w:r>
+          </w:p>
+        </w:tc>
+      </w:tr>
+      <w:tr>
+        <w:tc>
+          <w:tcPr>
+            <w:tcW w:w="0" w:type="auto"/>
+            <w:tcBorders>
+              <w:top w:val="single" w:sz="6" w:space="0" w:color="EEEEEE"/>
+              <w:left w:val="single" w:sz="6" w:space="0" w:color="EEEEEE"/>
+              <w:bottom w:val="single" w:sz="6" w:space="0" w:color="EEEEEE"/>
+              <w:right w:val="single" w:sz="6" w:space="0" w:color="EEEEEE"/>
+            </w:tcBorders>
+            <w:shd w:val="clear" w:color="auto" w:fill="FFFFFF"/>
+            <w:tcMar>
+              <w:top w:w="75" w:type="dxa"/>
+              <w:left w:w="300" w:type="dxa"/>
+              <w:bottom w:w="75" w:type="dxa"/>
+              <w:right w:w="300" w:type="dxa"/>
+            </w:tcMar>
+            <w:hideMark/>
+          </w:tcPr>
+          <w:p>
+            <w:pPr>
+              <w:spacing w:after="0" w:line="240" w:lineRule="auto"/>
+              <w:rPr>
+                <w:rFonts w:ascii="Arial" w:eastAsia="Times New Roman" w:hAnsi="Arial" w:cs="Arial"/>
+                <w:color w:val="404244"/>
+                <w:sz w:val="24"/>
+                <w:szCs w:val="24"/>
+                <w:lang w:eastAsia="en-GB"/>
+              </w:rPr>
+            </w:pPr>
+            <w:r>
+              <w:rPr>
+                <w:rFonts w:ascii="Arial" w:eastAsia="Times New Roman" w:hAnsi="Arial" w:cs="Arial"/>
+                <w:color w:val="404244"/>
+                <w:sz w:val="24"/>
+                <w:szCs w:val="24"/>
+                <w:lang w:eastAsia="en-GB"/>
+              </w:rPr>
+              <w:t>JPEG</w:t>
+            </w:r>
+          </w:p>
+        </w:tc>
+        <w:tc>
+          <w:tcPr>
+            <w:tcW w:w="4883" w:type="dxa"/>
+            <w:tcBorders>
+              <w:top w:val="single" w:sz="6" w:space="0" w:color="EEEEEE"/>
+              <w:left w:val="single" w:sz="6" w:space="0" w:color="EEEEEE"/>
+              <w:bottom w:val="single" w:sz="6" w:space="0" w:color="EEEEEE"/>
+              <w:right w:val="single" w:sz="6" w:space="0" w:color="EEEEEE"/>
+            </w:tcBorders>
+            <w:shd w:val="clear" w:color="auto" w:fill="FFFFFF"/>
+            <w:tcMar>
+              <w:top w:w="75" w:type="dxa"/>
+              <w:left w:w="300" w:type="dxa"/>
+              <w:bottom w:w="75" w:type="dxa"/>
+              <w:right w:w="300" w:type="dxa"/>
+            </w:tcMar>
+            <w:hideMark/>
+          </w:tcPr>
+          <w:p>
+            <w:pPr>
+              <w:spacing w:after="0" w:line="240" w:lineRule="auto"/>
+              <w:rPr>
+                <w:rFonts w:ascii="Arial" w:eastAsia="Times New Roman" w:hAnsi="Arial" w:cs="Arial"/>
+                <w:color w:val="404244"/>
+                <w:sz w:val="24"/>
+                <w:szCs w:val="24"/>
+                <w:lang w:eastAsia="en-GB"/>
+              </w:rPr>
+            </w:pPr>
+            <w:r>
+              <w:rPr>
+                <w:rFonts w:ascii="Arial" w:eastAsia="Times New Roman" w:hAnsi="Arial" w:cs="Arial"/>
+                <w:color w:val="404244"/>
+                <w:sz w:val="24"/>
+                <w:szCs w:val="24"/>
+                <w:lang w:eastAsia="en-GB"/>
+              </w:rPr>
+              <w:t>Joint Photographic Experts Group</w:t>
+            </w:r>
+          </w:p>
+        </w:tc>
+      </w:tr>
+      <w:tr>
+        <w:tc>
+          <w:tcPr>
+            <w:tcW w:w="0" w:type="auto"/>
+            <w:tcBorders>
+              <w:top w:val="single" w:sz="6" w:space="0" w:color="EEEEEE"/>
+              <w:left w:val="single" w:sz="6" w:space="0" w:color="EEEEEE"/>
+              <w:bottom w:val="single" w:sz="6" w:space="0" w:color="EEEEEE"/>
+              <w:right w:val="single" w:sz="6" w:space="0" w:color="EEEEEE"/>
+            </w:tcBorders>
+            <w:shd w:val="clear" w:color="auto" w:fill="F9F9F9"/>
+            <w:tcMar>
+              <w:top w:w="75" w:type="dxa"/>
+              <w:left w:w="300" w:type="dxa"/>
+              <w:bottom w:w="75" w:type="dxa"/>
+              <w:right w:w="300" w:type="dxa"/>
+            </w:tcMar>
+            <w:hideMark/>
+          </w:tcPr>
+          <w:p>
+            <w:pPr>
+              <w:spacing w:after="0" w:line="240" w:lineRule="auto"/>
+              <w:rPr>
+                <w:rFonts w:ascii="Arial" w:eastAsia="Times New Roman" w:hAnsi="Arial" w:cs="Arial"/>
+                <w:color w:val="404244"/>
+                <w:sz w:val="24"/>
+                <w:szCs w:val="24"/>
+                <w:lang w:eastAsia="en-GB"/>
+              </w:rPr>
+            </w:pPr>
+            <w:r>
+              <w:rPr>
+                <w:rFonts w:ascii="Arial" w:eastAsia="Times New Roman" w:hAnsi="Arial" w:cs="Arial"/>
+                <w:color w:val="404244"/>
+                <w:sz w:val="24"/>
+                <w:szCs w:val="24"/>
+                <w:lang w:eastAsia="en-GB"/>
+              </w:rPr>
+              <w:t>PNG</w:t>
+            </w:r>
+          </w:p>
+        </w:tc>
+        <w:tc>
+          <w:tcPr>
+            <w:tcW w:w="4883" w:type="dxa"/>
+            <w:tcBorders>
+              <w:top w:val="single" w:sz="6" w:space="0" w:color="EEEEEE"/>
+              <w:left w:val="single" w:sz="6" w:space="0" w:color="EEEEEE"/>
+              <w:bottom w:val="single" w:sz="6" w:space="0" w:color="EEEEEE"/>
+              <w:right w:val="single" w:sz="6" w:space="0" w:color="EEEEEE"/>
+            </w:tcBorders>
+            <w:shd w:val="clear" w:color="auto" w:fill="F9F9F9"/>
+            <w:tcMar>
+              <w:top w:w="75" w:type="dxa"/>
+              <w:left w:w="300" w:type="dxa"/>
+              <w:bottom w:w="75" w:type="dxa"/>
+              <w:right w:w="300" w:type="dxa"/>
+            </w:tcMar>
+            <w:hideMark/>
+          </w:tcPr>
+          <w:p>
+            <w:pPr>
+              <w:spacing w:after="0" w:line="240" w:lineRule="auto"/>
+              <w:rPr>
+                <w:rFonts w:ascii="Arial" w:eastAsia="Times New Roman" w:hAnsi="Arial" w:cs="Arial"/>
+                <w:color w:val="404244"/>
+                <w:sz w:val="24"/>
+                <w:szCs w:val="24"/>
+                <w:lang w:eastAsia="en-GB"/>
+              </w:rPr>
+            </w:pPr>
+            <w:r>
+              <w:rPr>
+                <w:rFonts w:ascii="Arial" w:eastAsia="Times New Roman" w:hAnsi="Arial" w:cs="Arial"/>
+                <w:color w:val="404244"/>
+                <w:sz w:val="24"/>
+                <w:szCs w:val="24"/>
+                <w:lang w:eastAsia="en-GB"/>
+              </w:rPr>
+              <w:t>Portable Network Graphics</w:t>
+            </w:r>
+          </w:p>
+        </w:tc>
+      </w:tr>
+      <w:tr>
+        <w:tc>
+          <w:tcPr>
+            <w:tcW w:w="0" w:type="auto"/>
+            <w:tcBorders>
+              <w:top w:val="single" w:sz="6" w:space="0" w:color="EEEEEE"/>
+              <w:left w:val="single" w:sz="6" w:space="0" w:color="EEEEEE"/>
+              <w:bottom w:val="single" w:sz="6" w:space="0" w:color="EEEEEE"/>
+              <w:right w:val="single" w:sz="6" w:space="0" w:color="EEEEEE"/>
+            </w:tcBorders>
+            <w:shd w:val="clear" w:color="auto" w:fill="FFFFFF"/>
+            <w:tcMar>
+              <w:top w:w="75" w:type="dxa"/>
+              <w:left w:w="300" w:type="dxa"/>
+              <w:bottom w:w="75" w:type="dxa"/>
+              <w:right w:w="300" w:type="dxa"/>
+            </w:tcMar>
+            <w:hideMark/>
+          </w:tcPr>
+          <w:p>
+            <w:pPr>
+              <w:spacing w:after="0" w:line="240" w:lineRule="auto"/>
+              <w:rPr>
+                <w:rFonts w:ascii="Arial" w:eastAsia="Times New Roman" w:hAnsi="Arial" w:cs="Arial"/>
+                <w:color w:val="404244"/>
+                <w:sz w:val="24"/>
+                <w:szCs w:val="24"/>
+                <w:lang w:eastAsia="en-GB"/>
+              </w:rPr>
+            </w:pPr>
+            <w:r>
+              <w:rPr>
+                <w:rFonts w:ascii="Arial" w:eastAsia="Times New Roman" w:hAnsi="Arial" w:cs="Arial"/>
+                <w:color w:val="404244"/>
+                <w:sz w:val="24"/>
+                <w:szCs w:val="24"/>
+                <w:lang w:eastAsia="en-GB"/>
+              </w:rPr>
+              <w:t>PBM</w:t>
+            </w:r>
+          </w:p>
+        </w:tc>
+        <w:tc>
+          <w:tcPr>
+            <w:tcW w:w="4883" w:type="dxa"/>
+            <w:tcBorders>
+              <w:top w:val="single" w:sz="6" w:space="0" w:color="EEEEEE"/>
+              <w:left w:val="single" w:sz="6" w:space="0" w:color="EEEEEE"/>
+              <w:bottom w:val="single" w:sz="6" w:space="0" w:color="EEEEEE"/>
+              <w:right w:val="single" w:sz="6" w:space="0" w:color="EEEEEE"/>
+            </w:tcBorders>
+            <w:shd w:val="clear" w:color="auto" w:fill="FFFFFF"/>
+            <w:tcMar>
+              <w:top w:w="75" w:type="dxa"/>
+              <w:left w:w="300" w:type="dxa"/>
+              <w:bottom w:w="75" w:type="dxa"/>
+              <w:right w:w="300" w:type="dxa"/>
+            </w:tcMar>
+            <w:hideMark/>
+          </w:tcPr>
+          <w:p>
+            <w:pPr>
+              <w:spacing w:after="0" w:line="240" w:lineRule="auto"/>
+              <w:rPr>
+                <w:rFonts w:ascii="Arial" w:eastAsia="Times New Roman" w:hAnsi="Arial" w:cs="Arial"/>
+                <w:color w:val="404244"/>
+                <w:sz w:val="24"/>
+                <w:szCs w:val="24"/>
+                <w:lang w:eastAsia="en-GB"/>
+              </w:rPr>
+            </w:pPr>
+            <w:r>
+              <w:rPr>
+                <w:rFonts w:ascii="Arial" w:eastAsia="Times New Roman" w:hAnsi="Arial" w:cs="Arial"/>
+                <w:color w:val="404244"/>
+                <w:sz w:val="24"/>
+                <w:szCs w:val="24"/>
+                <w:lang w:eastAsia="en-GB"/>
+              </w:rPr>
+              <w:t>Portable Bitmap</w:t>
+            </w:r>
+          </w:p>
+        </w:tc>
+      </w:tr>
+      <w:tr>
+        <w:tc>
+          <w:tcPr>
+            <w:tcW w:w="0" w:type="auto"/>
+            <w:tcBorders>
+              <w:top w:val="single" w:sz="6" w:space="0" w:color="EEEEEE"/>
+              <w:left w:val="single" w:sz="6" w:space="0" w:color="EEEEEE"/>
+              <w:bottom w:val="single" w:sz="6" w:space="0" w:color="EEEEEE"/>
+              <w:right w:val="single" w:sz="6" w:space="0" w:color="EEEEEE"/>
+            </w:tcBorders>
+            <w:shd w:val="clear" w:color="auto" w:fill="F9F9F9"/>
+            <w:tcMar>
+              <w:top w:w="75" w:type="dxa"/>
+              <w:left w:w="300" w:type="dxa"/>
+              <w:bottom w:w="75" w:type="dxa"/>
+              <w:right w:w="300" w:type="dxa"/>
+            </w:tcMar>
+            <w:hideMark/>
+          </w:tcPr>
+          <w:p>
+            <w:pPr>
+              <w:spacing w:after="0" w:line="240" w:lineRule="auto"/>
+              <w:rPr>
+                <w:rFonts w:ascii="Arial" w:eastAsia="Times New Roman" w:hAnsi="Arial" w:cs="Arial"/>
+                <w:color w:val="404244"/>
+                <w:sz w:val="24"/>
+                <w:szCs w:val="24"/>
+                <w:lang w:eastAsia="en-GB"/>
+              </w:rPr>
+            </w:pPr>
+            <w:r>
+              <w:rPr>
+                <w:rFonts w:ascii="Arial" w:eastAsia="Times New Roman" w:hAnsi="Arial" w:cs="Arial"/>
+                <w:color w:val="404244"/>
+                <w:sz w:val="24"/>
+                <w:szCs w:val="24"/>
+                <w:lang w:eastAsia="en-GB"/>
+              </w:rPr>
+              <w:t>PGM</w:t>
+            </w:r>
+          </w:p>
+        </w:tc>
+        <w:tc>
+          <w:tcPr>
+            <w:tcW w:w="4883" w:type="dxa"/>
+            <w:tcBorders>
+              <w:top w:val="single" w:sz="6" w:space="0" w:color="EEEEEE"/>
+              <w:left w:val="single" w:sz="6" w:space="0" w:color="EEEEEE"/>
+              <w:bottom w:val="single" w:sz="6" w:space="0" w:color="EEEEEE"/>
+              <w:right w:val="single" w:sz="6" w:space="0" w:color="EEEEEE"/>
+            </w:tcBorders>
+            <w:shd w:val="clear" w:color="auto" w:fill="F9F9F9"/>
+            <w:tcMar>
+              <w:top w:w="75" w:type="dxa"/>
+              <w:left w:w="300" w:type="dxa"/>
+              <w:bottom w:w="75" w:type="dxa"/>
+              <w:right w:w="300" w:type="dxa"/>
+            </w:tcMar>
+            <w:hideMark/>
+          </w:tcPr>
+          <w:p>
+            <w:pPr>
+              <w:spacing w:after="0" w:line="240" w:lineRule="auto"/>
+              <w:rPr>
+                <w:rFonts w:ascii="Arial" w:eastAsia="Times New Roman" w:hAnsi="Arial" w:cs="Arial"/>
+                <w:color w:val="404244"/>
+                <w:sz w:val="24"/>
+                <w:szCs w:val="24"/>
+                <w:lang w:eastAsia="en-GB"/>
+              </w:rPr>
+            </w:pPr>
+            <w:r>
+              <w:rPr>
+                <w:rFonts w:ascii="Arial" w:eastAsia="Times New Roman" w:hAnsi="Arial" w:cs="Arial"/>
+                <w:color w:val="404244"/>
+                <w:sz w:val="24"/>
+                <w:szCs w:val="24"/>
+                <w:lang w:eastAsia="en-GB"/>
+              </w:rPr>
+              <w:t xml:space="preserve">Portable </w:t>
+            </w:r>
+            <w:proofErr w:type="spellStart"/>
+            <w:r>
+              <w:rPr>
+                <w:rFonts w:ascii="Arial" w:eastAsia="Times New Roman" w:hAnsi="Arial" w:cs="Arial"/>
+                <w:color w:val="404244"/>
+                <w:sz w:val="24"/>
+                <w:szCs w:val="24"/>
+                <w:lang w:eastAsia="en-GB"/>
+              </w:rPr>
+              <w:t>Graymap</w:t>
+            </w:r>
+            <w:proofErr w:type="spellEnd"/>
+          </w:p>
+        </w:tc>
+      </w:tr>
+      <w:tr>
+        <w:tc>
+          <w:tcPr>
+            <w:tcW w:w="0" w:type="auto"/>
+            <w:tcBorders>
+              <w:top w:val="single" w:sz="6" w:space="0" w:color="EEEEEE"/>
+              <w:left w:val="single" w:sz="6" w:space="0" w:color="EEEEEE"/>
+              <w:bottom w:val="single" w:sz="6" w:space="0" w:color="EEEEEE"/>
+              <w:right w:val="single" w:sz="6" w:space="0" w:color="EEEEEE"/>
+            </w:tcBorders>
+            <w:shd w:val="clear" w:color="auto" w:fill="FFFFFF"/>
+            <w:tcMar>
+              <w:top w:w="75" w:type="dxa"/>
+              <w:left w:w="300" w:type="dxa"/>
+              <w:bottom w:w="75" w:type="dxa"/>
+              <w:right w:w="300" w:type="dxa"/>
+            </w:tcMar>
+            <w:hideMark/>
+          </w:tcPr>
+          <w:p>
+            <w:pPr>
+              <w:spacing w:after="0" w:line="240" w:lineRule="auto"/>
+              <w:rPr>
+                <w:rFonts w:ascii="Arial" w:eastAsia="Times New Roman" w:hAnsi="Arial" w:cs="Arial"/>
+                <w:color w:val="404244"/>
+                <w:sz w:val="24"/>
+                <w:szCs w:val="24"/>
+                <w:lang w:eastAsia="en-GB"/>
+              </w:rPr>
+            </w:pPr>
+            <w:r>
+              <w:rPr>
+                <w:rFonts w:ascii="Arial" w:eastAsia="Times New Roman" w:hAnsi="Arial" w:cs="Arial"/>
+                <w:color w:val="404244"/>
+                <w:sz w:val="24"/>
+                <w:szCs w:val="24"/>
+                <w:lang w:eastAsia="en-GB"/>
+              </w:rPr>
+              <w:t>PPM</w:t>
+            </w:r>
+          </w:p>
+        </w:tc>
+        <w:tc>
+          <w:tcPr>
+            <w:tcW w:w="4883" w:type="dxa"/>
+            <w:tcBorders>
+              <w:top w:val="single" w:sz="6" w:space="0" w:color="EEEEEE"/>
+              <w:left w:val="single" w:sz="6" w:space="0" w:color="EEEEEE"/>
+              <w:bottom w:val="single" w:sz="6" w:space="0" w:color="EEEEEE"/>
+              <w:right w:val="single" w:sz="6" w:space="0" w:color="EEEEEE"/>
+            </w:tcBorders>
+            <w:shd w:val="clear" w:color="auto" w:fill="FFFFFF"/>
+            <w:tcMar>
+              <w:top w:w="75" w:type="dxa"/>
+              <w:left w:w="300" w:type="dxa"/>
+              <w:bottom w:w="75" w:type="dxa"/>
+              <w:right w:w="300" w:type="dxa"/>
+            </w:tcMar>
+            <w:hideMark/>
+          </w:tcPr>
+          <w:p>
+            <w:pPr>
+              <w:spacing w:after="0" w:line="240" w:lineRule="auto"/>
+              <w:rPr>
+                <w:rFonts w:ascii="Arial" w:eastAsia="Times New Roman" w:hAnsi="Arial" w:cs="Arial"/>
+                <w:color w:val="404244"/>
+                <w:sz w:val="24"/>
+                <w:szCs w:val="24"/>
+                <w:lang w:eastAsia="en-GB"/>
+              </w:rPr>
+            </w:pPr>
+            <w:r>
+              <w:rPr>
+                <w:rFonts w:ascii="Arial" w:eastAsia="Times New Roman" w:hAnsi="Arial" w:cs="Arial"/>
+                <w:color w:val="404244"/>
+                <w:sz w:val="24"/>
+                <w:szCs w:val="24"/>
+                <w:lang w:eastAsia="en-GB"/>
+              </w:rPr>
+              <w:t xml:space="preserve">Portable </w:t>
+            </w:r>
+            <w:proofErr w:type="spellStart"/>
+            <w:r>
+              <w:rPr>
+                <w:rFonts w:ascii="Arial" w:eastAsia="Times New Roman" w:hAnsi="Arial" w:cs="Arial"/>
+                <w:color w:val="404244"/>
+                <w:sz w:val="24"/>
+                <w:szCs w:val="24"/>
+                <w:lang w:eastAsia="en-GB"/>
+              </w:rPr>
+              <w:t>Pixmap</w:t>
+            </w:r>
+            <w:proofErr w:type="spellEnd"/>
+          </w:p>
+        </w:tc>
+      </w:tr>
+      <w:tr>
+        <w:tc>
+          <w:tcPr>
+            <w:tcW w:w="0" w:type="auto"/>
+            <w:tcBorders>
+              <w:top w:val="single" w:sz="6" w:space="0" w:color="EEEEEE"/>
+              <w:left w:val="single" w:sz="6" w:space="0" w:color="EEEEEE"/>
+              <w:bottom w:val="single" w:sz="6" w:space="0" w:color="EEEEEE"/>
+              <w:right w:val="single" w:sz="6" w:space="0" w:color="EEEEEE"/>
+            </w:tcBorders>
+            <w:shd w:val="clear" w:color="auto" w:fill="F9F9F9"/>
+            <w:tcMar>
+              <w:top w:w="75" w:type="dxa"/>
+              <w:left w:w="300" w:type="dxa"/>
+              <w:bottom w:w="75" w:type="dxa"/>
+              <w:right w:w="300" w:type="dxa"/>
+            </w:tcMar>
+            <w:hideMark/>
+          </w:tcPr>
+          <w:p>
+            <w:pPr>
+              <w:spacing w:after="0" w:line="240" w:lineRule="auto"/>
+              <w:rPr>
+                <w:rFonts w:ascii="Arial" w:eastAsia="Times New Roman" w:hAnsi="Arial" w:cs="Arial"/>
+                <w:color w:val="404244"/>
+                <w:sz w:val="24"/>
+                <w:szCs w:val="24"/>
+                <w:lang w:eastAsia="en-GB"/>
+              </w:rPr>
+            </w:pPr>
+            <w:r>
+              <w:rPr>
+                <w:rFonts w:ascii="Arial" w:eastAsia="Times New Roman" w:hAnsi="Arial" w:cs="Arial"/>
+                <w:color w:val="404244"/>
+                <w:sz w:val="24"/>
+                <w:szCs w:val="24"/>
+                <w:lang w:eastAsia="en-GB"/>
+              </w:rPr>
+              <w:t>XBM</w:t>
+            </w:r>
+          </w:p>
+        </w:tc>
+        <w:tc>
+          <w:tcPr>
+            <w:tcW w:w="4883" w:type="dxa"/>
+            <w:tcBorders>
+              <w:top w:val="single" w:sz="6" w:space="0" w:color="EEEEEE"/>
+              <w:left w:val="single" w:sz="6" w:space="0" w:color="EEEEEE"/>
+              <w:bottom w:val="single" w:sz="6" w:space="0" w:color="EEEEEE"/>
+              <w:right w:val="single" w:sz="6" w:space="0" w:color="EEEEEE"/>
+            </w:tcBorders>
+            <w:shd w:val="clear" w:color="auto" w:fill="F9F9F9"/>
+            <w:tcMar>
+              <w:top w:w="75" w:type="dxa"/>
+              <w:left w:w="300" w:type="dxa"/>
+              <w:bottom w:w="75" w:type="dxa"/>
+              <w:right w:w="300" w:type="dxa"/>
+            </w:tcMar>
+            <w:hideMark/>
+          </w:tcPr>
+          <w:p>
+            <w:pPr>
+              <w:spacing w:after="0" w:line="240" w:lineRule="auto"/>
+              <w:rPr>
+                <w:rFonts w:ascii="Arial" w:eastAsia="Times New Roman" w:hAnsi="Arial" w:cs="Arial"/>
+                <w:color w:val="404244"/>
+                <w:sz w:val="24"/>
+                <w:szCs w:val="24"/>
+                <w:lang w:eastAsia="en-GB"/>
+              </w:rPr>
+            </w:pPr>
+            <w:r>
+              <w:rPr>
+                <w:rFonts w:ascii="Arial" w:eastAsia="Times New Roman" w:hAnsi="Arial" w:cs="Arial"/>
+                <w:color w:val="404244"/>
+                <w:sz w:val="24"/>
+                <w:szCs w:val="24"/>
+                <w:lang w:eastAsia="en-GB"/>
+              </w:rPr>
+              <w:t>X11 Bitmap</w:t>
+            </w:r>
+          </w:p>
+        </w:tc>
+      </w:tr>
+      <w:tr>
+        <w:tc>
+          <w:tcPr>
+            <w:tcW w:w="0" w:type="auto"/>
+            <w:tcBorders>
+              <w:top w:val="single" w:sz="6" w:space="0" w:color="EEEEEE"/>
+              <w:left w:val="single" w:sz="6" w:space="0" w:color="EEEEEE"/>
+              <w:bottom w:val="single" w:sz="6" w:space="0" w:color="EEEEEE"/>
+              <w:right w:val="single" w:sz="6" w:space="0" w:color="EEEEEE"/>
+            </w:tcBorders>
+            <w:shd w:val="clear" w:color="auto" w:fill="FFFFFF"/>
+            <w:tcMar>
+              <w:top w:w="75" w:type="dxa"/>
+              <w:left w:w="300" w:type="dxa"/>
+              <w:bottom w:w="75" w:type="dxa"/>
+              <w:right w:w="300" w:type="dxa"/>
+            </w:tcMar>
+            <w:hideMark/>
+          </w:tcPr>
+          <w:p>
+            <w:pPr>
+              <w:spacing w:after="0" w:line="240" w:lineRule="auto"/>
+              <w:rPr>
+                <w:rFonts w:ascii="Arial" w:eastAsia="Times New Roman" w:hAnsi="Arial" w:cs="Arial"/>
+                <w:color w:val="404244"/>
+                <w:sz w:val="24"/>
+                <w:szCs w:val="24"/>
+                <w:lang w:eastAsia="en-GB"/>
+              </w:rPr>
+            </w:pPr>
+            <w:r>
+              <w:rPr>
+                <w:rFonts w:ascii="Arial" w:eastAsia="Times New Roman" w:hAnsi="Arial" w:cs="Arial"/>
+                <w:color w:val="404244"/>
+                <w:sz w:val="24"/>
+                <w:szCs w:val="24"/>
+                <w:lang w:eastAsia="en-GB"/>
+              </w:rPr>
+              <w:t>XPM</w:t>
+            </w:r>
+          </w:p>
+        </w:tc>
+        <w:tc>
+          <w:tcPr>
+            <w:tcW w:w="4883" w:type="dxa"/>
+            <w:tcBorders>
+              <w:top w:val="single" w:sz="6" w:space="0" w:color="EEEEEE"/>
+              <w:left w:val="single" w:sz="6" w:space="0" w:color="EEEEEE"/>
+              <w:bottom w:val="single" w:sz="6" w:space="0" w:color="EEEEEE"/>
+              <w:right w:val="single" w:sz="6" w:space="0" w:color="EEEEEE"/>
+            </w:tcBorders>
+            <w:shd w:val="clear" w:color="auto" w:fill="FFFFFF"/>
+            <w:tcMar>
+              <w:top w:w="75" w:type="dxa"/>
+              <w:left w:w="300" w:type="dxa"/>
+              <w:bottom w:w="75" w:type="dxa"/>
+              <w:right w:w="300" w:type="dxa"/>
+            </w:tcMar>
+            <w:hideMark/>
+          </w:tcPr>
+          <w:p>
+            <w:pPr>
+              <w:spacing w:after="0" w:line="240" w:lineRule="auto"/>
+              <w:rPr>
+                <w:rFonts w:ascii="Arial" w:eastAsia="Times New Roman" w:hAnsi="Arial" w:cs="Arial"/>
+                <w:color w:val="404244"/>
+                <w:sz w:val="24"/>
+                <w:szCs w:val="24"/>
+                <w:lang w:eastAsia="en-GB"/>
+              </w:rPr>
+            </w:pPr>
+            <w:r>
+              <w:rPr>
+                <w:rFonts w:ascii="Arial" w:eastAsia="Times New Roman" w:hAnsi="Arial" w:cs="Arial"/>
+                <w:color w:val="404244"/>
+                <w:sz w:val="24"/>
+                <w:szCs w:val="24"/>
+                <w:lang w:eastAsia="en-GB"/>
+              </w:rPr>
+              <w:t xml:space="preserve">X11 </w:t>
+            </w:r>
+            <w:proofErr w:type="spellStart"/>
+            <w:r>
+              <w:rPr>
+                <w:rFonts w:ascii="Arial" w:eastAsia="Times New Roman" w:hAnsi="Arial" w:cs="Arial"/>
+                <w:color w:val="404244"/>
+                <w:sz w:val="24"/>
+                <w:szCs w:val="24"/>
+                <w:lang w:eastAsia="en-GB"/>
+              </w:rPr>
+              <w:t>Pixmap</w:t>
+            </w:r>
+            <w:proofErr w:type="spellEnd"/>
+          </w:p>
+        </w:tc>
+      </w:tr>
+    </w:tbl>
+    <w:p>
+      <w:pPr>
+        <w:ind w:left="360"/>
+      </w:pPr>
+    </w:p>
+    <w:p>
+      <w:pPr>
+        <w:ind w:left="360"/>
+      </w:pPr>
     </w:p>
     <w:p>
       <w:r>
         <w:t xml:space="preserve">In the remainder of this document, the requirements for running the FERRET application are listed, </w:t>
       </w:r>
-      <w:r>
-        <w:t xml:space="preserve">an overview of the </w:t>
+      <w:proofErr w:type="gramStart"/>
+      <w:r>
+        <w:t>an</w:t>
+      </w:r>
+      <w:proofErr w:type="gramEnd"/>
+      <w:r>
+        <w:t xml:space="preserve"> overview of the </w:t>
       </w:r>
       <w:r>
         <w:t>relevant features of</w:t>
@@ -698,6 +1819,7 @@
         <w:pStyle w:val="Heading1"/>
       </w:pPr>
       <w:r>
+        <w:lastRenderedPageBreak/>
         <w:t>Brief overview of the software structure.</w:t>
       </w:r>
     </w:p>
@@ -735,6 +1857,9 @@
           <w:ilvl w:val="0"/>
           <w:numId w:val="4"/>
         </w:numPr>
+        <w:rPr>
+          <w:b/>
+        </w:rPr>
       </w:pPr>
       <w:r>
         <w:t>T</w:t>
@@ -782,8 +1907,16 @@
         <w:rPr>
           <w:b/>
         </w:rPr>
-        <w:t>Models</w:t>
-      </w:r>
+        <w:t>Developer\</w:t>
+      </w:r>
+      <w:proofErr w:type="spellStart"/>
+      <w:r>
+        <w:rPr>
+          <w:b/>
+        </w:rPr>
+        <w:t>ModelLibrary</w:t>
+      </w:r>
+      <w:proofErr w:type="spellEnd"/>
       <w:r>
         <w:t>, t</w:t>
       </w:r>
@@ -991,6 +2124,12 @@
         <w:rPr>
           <w:b/>
         </w:rPr>
+        <w:t>Maths</w:t>
+      </w:r>
+      <w:r>
+        <w:rPr>
+          <w:b/>
+        </w:rPr>
         <w:t>Tools</w:t>
       </w:r>
       <w:r>
@@ -1039,6 +2178,12 @@
         <w:rPr>
           <w:b/>
         </w:rPr>
+        <w:t>Maths</w:t>
+      </w:r>
+      <w:r>
+        <w:rPr>
+          <w:b/>
+        </w:rPr>
         <w:t>Tools.py</w:t>
       </w:r>
       <w:r>
@@ -1075,7 +2220,6 @@
         </w:numPr>
       </w:pPr>
       <w:r>
-        <w:lastRenderedPageBreak/>
         <w:t>Or create another</w:t>
       </w:r>
       <w:r>
@@ -1186,8 +2330,16 @@
         <w:rPr>
           <w:b/>
         </w:rPr>
-        <w:t>Models</w:t>
-      </w:r>
+        <w:t>Developer\</w:t>
+      </w:r>
+      <w:proofErr w:type="spellStart"/>
+      <w:r>
+        <w:rPr>
+          <w:b/>
+        </w:rPr>
+        <w:t>ModelLibrary</w:t>
+      </w:r>
+      <w:proofErr w:type="spellEnd"/>
       <w:r>
         <w:t>, t</w:t>
       </w:r>
@@ -1195,12 +2347,7 @@
         <w:t>he</w:t>
       </w:r>
       <w:r>
-        <w:t xml:space="preserve"> </w:t>
-      </w:r>
-      <w:bookmarkStart w:id="0" w:name="_GoBack"/>
-      <w:bookmarkEnd w:id="0"/>
-      <w:r>
-        <w:t xml:space="preserve">Python module </w:t>
+        <w:t xml:space="preserve"> Python module </w:t>
       </w:r>
       <w:r>
         <w:rPr>
@@ -1221,14 +2368,28 @@
         </w:numPr>
       </w:pPr>
       <w:r>
-        <w:t xml:space="preserve">The subdirectory, </w:t>
+        <w:t xml:space="preserve">The </w:t>
+      </w:r>
+      <w:r>
+        <w:t>folder</w:t>
+      </w:r>
+      <w:r>
+        <w:t xml:space="preserve">, </w:t>
       </w:r>
       <w:r>
         <w:rPr>
           <w:b/>
         </w:rPr>
-        <w:t>images</w:t>
-      </w:r>
+        <w:t>Developer\</w:t>
+      </w:r>
+      <w:proofErr w:type="spellStart"/>
+      <w:r>
+        <w:rPr>
+          <w:b/>
+        </w:rPr>
+        <w:t>ModelDiagrams</w:t>
+      </w:r>
+      <w:proofErr w:type="spellEnd"/>
       <w:r>
         <w:t>, contains image files that show a schematic</w:t>
       </w:r>
@@ -1248,19 +2409,59 @@
         <w:rPr>
           <w:b/>
         </w:rPr>
-        <w:t>images</w:t>
-      </w:r>
-      <w:r>
-        <w:t xml:space="preserve"> folder it is displayed on the GUI.  Below this image the full name of the model is displayed. </w:t>
-      </w:r>
-    </w:p>
-    <w:p>
-      <w:pPr>
-        <w:pStyle w:val="ListParagraph"/>
-        <w:ind w:left="773"/>
-      </w:pPr>
-      <w:r>
+        <w:t>Developer\</w:t>
+      </w:r>
+      <w:proofErr w:type="spellStart"/>
+      <w:r>
+        <w:rPr>
+          <w:b/>
+        </w:rPr>
+        <w:t>ModelDiagrams</w:t>
+      </w:r>
+      <w:proofErr w:type="spellEnd"/>
+      <w:r>
+        <w:t xml:space="preserve"> folder it is displayed on the GUI.  </w:t>
+      </w:r>
+      <w:r>
+        <w:t>Otherwise the string ‘</w:t>
+      </w:r>
+      <w:r>
+        <w:rPr>
+          <w:rFonts w:ascii="Consolas" w:hAnsi="Consolas" w:cs="Consolas"/>
+          <w:b/>
+          <w:color w:val="000000" w:themeColor="text1"/>
+          <w:sz w:val="19"/>
+          <w:szCs w:val="19"/>
+        </w:rPr>
+        <w:t>No image available for this model</w:t>
+      </w:r>
+      <w:r>
+        <w:rPr>
+          <w:rFonts w:ascii="Consolas" w:hAnsi="Consolas" w:cs="Consolas"/>
+          <w:color w:val="A31515"/>
+          <w:sz w:val="19"/>
+          <w:szCs w:val="19"/>
+        </w:rPr>
+        <w:t xml:space="preserve">’ </w:t>
+      </w:r>
+      <w:r>
+        <w:rPr>
+          <w:rFonts w:cstheme="minorHAnsi"/>
+          <w:color w:val="000000" w:themeColor="text1"/>
+        </w:rPr>
+        <w:t>is displayed on the GUI.</w:t>
+      </w:r>
+      <w:r>
+        <w:rPr>
+          <w:rFonts w:ascii="Consolas" w:hAnsi="Consolas" w:cs="Consolas"/>
+          <w:color w:val="000000" w:themeColor="text1"/>
+          <w:sz w:val="19"/>
+          <w:szCs w:val="19"/>
+        </w:rPr>
         <w:t xml:space="preserve"> </w:t>
+      </w:r>
+      <w:r>
+        <w:t xml:space="preserve">Below this image the full name of the model is displayed. </w:t>
       </w:r>
     </w:p>
     <w:p>
@@ -1576,7 +2777,15 @@
           <w:rFonts w:cstheme="minorHAnsi"/>
           <w:b/>
         </w:rPr>
-        <w:t>{'TR': '0.013', 'baseline': '1', 'FA': '20', 'r1': '5.5', 'R10a': '0.74575', 'R10t': '1.3203'}</w:t>
+        <w:t xml:space="preserve">{'TR': '0.013', 'baseline': '1', 'FA': '20', </w:t>
+      </w:r>
+      <w:r>
+        <w:rPr>
+          <w:rFonts w:cstheme="minorHAnsi"/>
+          <w:b/>
+        </w:rPr>
+        <w:lastRenderedPageBreak/>
+        <w:t>'r1': '5.5', 'R10a': '0.74575', 'R10t': '1.3203'}</w:t>
       </w:r>
       <w:r>
         <w:rPr>
@@ -3167,7 +4376,6 @@
           <w:sz w:val="19"/>
           <w:szCs w:val="19"/>
         </w:rPr>
-        <w:lastRenderedPageBreak/>
         <w:t xml:space="preserve">      &lt;</w:t>
       </w:r>
       <w:proofErr w:type="gramStart"/>
@@ -4283,18 +5491,28 @@
         </w:numPr>
       </w:pPr>
       <w:r>
-        <w:t xml:space="preserve">The subdirectory </w:t>
+        <w:lastRenderedPageBreak/>
+        <w:t xml:space="preserve">The </w:t>
+      </w:r>
+      <w:r>
+        <w:t xml:space="preserve">folder </w:t>
+      </w:r>
+      <w:r>
+        <w:rPr>
+          <w:b/>
+        </w:rPr>
+        <w:t>Developer\</w:t>
       </w:r>
       <w:proofErr w:type="spellStart"/>
       <w:r>
         <w:rPr>
           <w:b/>
         </w:rPr>
-        <w:t>config</w:t>
+        <w:t>ModelConfiguration</w:t>
       </w:r>
       <w:proofErr w:type="spellEnd"/>
       <w:r>
-        <w:t xml:space="preserve">, contains the model library XML files.  </w:t>
+        <w:t xml:space="preserve"> contains the model library XML files.  </w:t>
       </w:r>
       <w:r>
         <w:t xml:space="preserve">Related models can be grouped together in the same model library XML file.  For example, </w:t>
@@ -4371,18 +5589,27 @@
         </w:numPr>
       </w:pPr>
       <w:r>
-        <w:t xml:space="preserve">The subdirectory </w:t>
+        <w:t>The</w:t>
+      </w:r>
+      <w:r>
+        <w:t xml:space="preserve"> folder </w:t>
+      </w:r>
+      <w:r>
+        <w:rPr>
+          <w:b/>
+        </w:rPr>
+        <w:t>Developer\</w:t>
       </w:r>
       <w:proofErr w:type="spellStart"/>
       <w:r>
         <w:rPr>
           <w:b/>
         </w:rPr>
-        <w:t>config</w:t>
+        <w:t>ModelConfiguration</w:t>
       </w:r>
       <w:proofErr w:type="spellEnd"/>
       <w:r>
-        <w:t xml:space="preserve">, contains an empty template model library XML file called </w:t>
+        <w:t xml:space="preserve"> contains an empty template model library XML file called </w:t>
       </w:r>
       <w:r>
         <w:rPr>
@@ -4494,7 +5721,39 @@
         </w:numPr>
       </w:pPr>
       <w:r>
-        <w:t xml:space="preserve">Rename the Python module </w:t>
+        <w:t xml:space="preserve">In </w:t>
+      </w:r>
+      <w:r>
+        <w:rPr>
+          <w:b/>
+        </w:rPr>
+        <w:t>Developer\</w:t>
+      </w:r>
+      <w:proofErr w:type="spellStart"/>
+      <w:r>
+        <w:rPr>
+          <w:b/>
+        </w:rPr>
+        <w:t>Model</w:t>
+      </w:r>
+      <w:r>
+        <w:rPr>
+          <w:b/>
+        </w:rPr>
+        <w:t>Library</w:t>
+      </w:r>
+      <w:proofErr w:type="spellEnd"/>
+      <w:r>
+        <w:rPr>
+          <w:b/>
+        </w:rPr>
+        <w:t>,</w:t>
+      </w:r>
+      <w:r>
+        <w:t xml:space="preserve"> r</w:t>
+      </w:r>
+      <w:r>
+        <w:t xml:space="preserve">ename the Python module </w:t>
       </w:r>
       <w:r>
         <w:rPr>
@@ -5052,7 +6311,6 @@
         </w:tabs>
       </w:pPr>
       <w:r>
-        <w:lastRenderedPageBreak/>
         <w:tab/>
       </w:r>
     </w:p>
@@ -10422,16 +11680,31 @@
       <w:r>
         <w:t xml:space="preserve">In the </w:t>
       </w:r>
+      <w:r>
+        <w:rPr>
+          <w:b/>
+        </w:rPr>
+        <w:t>Developer\</w:t>
+      </w:r>
       <w:proofErr w:type="spellStart"/>
       <w:r>
         <w:rPr>
           <w:b/>
         </w:rPr>
-        <w:t>config</w:t>
+        <w:t>ModelConfiguration</w:t>
       </w:r>
       <w:proofErr w:type="spellEnd"/>
       <w:r>
-        <w:t xml:space="preserve"> folder rename </w:t>
+        <w:t xml:space="preserve"> </w:t>
+      </w:r>
+      <w:r>
+        <w:t>folder</w:t>
+      </w:r>
+      <w:r>
+        <w:t>,</w:t>
+      </w:r>
+      <w:r>
+        <w:t xml:space="preserve"> rename </w:t>
       </w:r>
       <w:r>
         <w:rPr>
@@ -24391,44 +25664,112 @@
         <w:spacing w:after="0" w:line="240" w:lineRule="auto"/>
         <w:ind w:left="357"/>
         <w:rPr>
+          <w:rFonts w:ascii="Consolas" w:hAnsi="Consolas" w:cs="Consolas"/>
+          <w:color w:val="0000FF"/>
+          <w:sz w:val="19"/>
+          <w:szCs w:val="19"/>
+        </w:rPr>
+      </w:pPr>
+      <w:r>
+        <w:rPr>
+          <w:rFonts w:ascii="Consolas" w:hAnsi="Consolas" w:cs="Consolas"/>
+          <w:color w:val="0000FF"/>
+          <w:sz w:val="19"/>
+          <w:szCs w:val="19"/>
+        </w:rPr>
+        <w:t xml:space="preserve">  &lt;/</w:t>
+      </w:r>
+      <w:r>
+        <w:rPr>
+          <w:rFonts w:ascii="Consolas" w:hAnsi="Consolas" w:cs="Consolas"/>
+          <w:color w:val="A31515"/>
+          <w:sz w:val="19"/>
+          <w:szCs w:val="19"/>
+        </w:rPr>
+        <w:t>model</w:t>
+      </w:r>
+      <w:r>
+        <w:rPr>
+          <w:rFonts w:ascii="Consolas" w:hAnsi="Consolas" w:cs="Consolas"/>
+          <w:color w:val="0000FF"/>
+          <w:sz w:val="19"/>
+          <w:szCs w:val="19"/>
+        </w:rPr>
+        <w:t>&gt;</w:t>
+      </w:r>
+    </w:p>
+    <w:p>
+      <w:pPr>
+        <w:keepLines/>
+        <w:autoSpaceDE w:val="0"/>
+        <w:autoSpaceDN w:val="0"/>
+        <w:adjustRightInd w:val="0"/>
+        <w:spacing w:after="0" w:line="240" w:lineRule="auto"/>
+        <w:ind w:left="357"/>
+        <w:rPr>
+          <w:rFonts w:ascii="Consolas" w:hAnsi="Consolas" w:cs="Consolas"/>
+          <w:color w:val="0000FF"/>
+          <w:sz w:val="19"/>
+          <w:szCs w:val="19"/>
+        </w:rPr>
+      </w:pPr>
+    </w:p>
+    <w:p>
+      <w:pPr>
+        <w:pStyle w:val="Heading1"/>
+      </w:pPr>
+      <w:r>
+        <w:lastRenderedPageBreak/>
+        <w:t>Creating an executable of FERRET.</w:t>
+      </w:r>
+    </w:p>
+    <w:p>
+      <w:r>
+        <w:t xml:space="preserve">Having added a new model(s) to FERRET, you may wish to create an executable for easy distribution to users who do not have Python installed on their computer.  We recommend the open source application </w:t>
+      </w:r>
+      <w:r>
+        <w:rPr>
+          <w:b/>
+        </w:rPr>
+        <w:t>auto-py-to-exe.exe</w:t>
+      </w:r>
+      <w:r>
+        <w:t xml:space="preserve"> to do this. </w:t>
+      </w:r>
+      <w:r>
+        <w:t xml:space="preserve"> It has an easy to use GUI and can be downloaded from </w:t>
+      </w:r>
+      <w:hyperlink r:id="rId9" w:history="1">
+        <w:r>
+          <w:rPr>
+            <w:rStyle w:val="Hyperlink"/>
+          </w:rPr>
+          <w:t>https://pypi.org/project/auto-py-to-exe/</w:t>
+        </w:r>
+      </w:hyperlink>
+      <w:bookmarkStart w:id="0" w:name="_GoBack"/>
+      <w:bookmarkEnd w:id="0"/>
+    </w:p>
+    <w:p>
+      <w:pPr>
+        <w:keepLines/>
+        <w:autoSpaceDE w:val="0"/>
+        <w:autoSpaceDN w:val="0"/>
+        <w:adjustRightInd w:val="0"/>
+        <w:spacing w:after="0" w:line="240" w:lineRule="auto"/>
+        <w:ind w:left="357"/>
+        <w:rPr>
           <w:rFonts w:cstheme="minorHAnsi"/>
         </w:rPr>
       </w:pPr>
-      <w:r>
-        <w:rPr>
-          <w:rFonts w:ascii="Consolas" w:hAnsi="Consolas" w:cs="Consolas"/>
-          <w:color w:val="0000FF"/>
-          <w:sz w:val="19"/>
-          <w:szCs w:val="19"/>
-        </w:rPr>
-        <w:t xml:space="preserve">  &lt;/</w:t>
-      </w:r>
-      <w:r>
-        <w:rPr>
-          <w:rFonts w:ascii="Consolas" w:hAnsi="Consolas" w:cs="Consolas"/>
-          <w:color w:val="A31515"/>
-          <w:sz w:val="19"/>
-          <w:szCs w:val="19"/>
-        </w:rPr>
-        <w:t>model</w:t>
-      </w:r>
-      <w:r>
-        <w:rPr>
-          <w:rFonts w:ascii="Consolas" w:hAnsi="Consolas" w:cs="Consolas"/>
-          <w:color w:val="0000FF"/>
-          <w:sz w:val="19"/>
-          <w:szCs w:val="19"/>
-        </w:rPr>
-        <w:t>&gt;</w:t>
-      </w:r>
     </w:p>
     <w:sectPr>
-      <w:headerReference w:type="even" r:id="rId9"/>
-      <w:headerReference w:type="default" r:id="rId10"/>
-      <w:footerReference w:type="even" r:id="rId11"/>
-      <w:footerReference w:type="default" r:id="rId12"/>
-      <w:headerReference w:type="first" r:id="rId13"/>
-      <w:footerReference w:type="first" r:id="rId14"/>
+      <w:headerReference w:type="even" r:id="rId10"/>
+      <w:headerReference w:type="default" r:id="rId11"/>
+      <w:footerReference w:type="even" r:id="rId12"/>
+      <w:footerReference w:type="default" r:id="rId13"/>
+      <w:headerReference w:type="first" r:id="rId14"/>
+      <w:footerReference w:type="first" r:id="rId15"/>
       <w:pgSz w:w="11906" w:h="16838"/>
       <w:pgMar w:top="1440" w:right="1440" w:bottom="1440" w:left="1440" w:header="708" w:footer="708" w:gutter="0"/>
       <w:cols w:space="708"/>
@@ -24507,7 +25848,7 @@
           <w:rPr>
             <w:noProof/>
           </w:rPr>
-          <w:t>11</w:t>
+          <w:t>13</w:t>
         </w:r>
         <w:r>
           <w:rPr>

</xml_diff>